<commit_message>
Redefined Version of Synopsis about Sign Language
</commit_message>
<xml_diff>
--- a/Sign language translator  (Mini Project).docx
+++ b/Sign language translator  (Mini Project).docx
@@ -635,7 +635,7 @@
           <w:sz w:val="28"/>
           <w:szCs w:val="28"/>
         </w:rPr>
-        <w:t xml:space="preserve">SHRAVAN S </w:t>
+        <w:t xml:space="preserve">ABHIJEET, SHRAVAN, </w:t>
       </w:r>
       <w:r>
         <w:rPr>
@@ -645,20 +645,8 @@
           <w:sz w:val="28"/>
           <w:szCs w:val="28"/>
         </w:rPr>
-        <w:t>&amp; VARUN KUMAR HC</w:t>
-      </w:r>
-    </w:p>
-    <w:p>
-      <w:pPr>
-        <w:spacing w:before="220"/>
-        <w:ind w:left="557" w:right="678"/>
-        <w:jc w:val="center"/>
-        <w:rPr>
-          <w:rFonts w:ascii="Calibri"/>
-          <w:sz w:val="28"/>
-          <w:szCs w:val="28"/>
-        </w:rPr>
-      </w:pPr>
+        <w:t>VARUN KUMAR HC</w:t>
+      </w:r>
       <w:r>
         <w:rPr>
           <w:rFonts w:ascii="Calibri"/>
@@ -667,7 +655,89 @@
           <w:sz w:val="28"/>
           <w:szCs w:val="28"/>
         </w:rPr>
-        <w:t>(1SP21AI056 &amp; 1SP21AI061)</w:t>
+        <w:t>, RAHUL RAMESH</w:t>
+      </w:r>
+    </w:p>
+    <w:p>
+      <w:pPr>
+        <w:spacing w:before="220"/>
+        <w:ind w:left="557" w:right="678"/>
+        <w:jc w:val="center"/>
+        <w:rPr>
+          <w:rFonts w:ascii="Calibri"/>
+          <w:sz w:val="28"/>
+          <w:szCs w:val="28"/>
+        </w:rPr>
+      </w:pPr>
+      <w:r>
+        <w:rPr>
+          <w:rFonts w:ascii="Calibri"/>
+          <w:color w:val="006CC0"/>
+          <w:spacing w:val="1"/>
+          <w:sz w:val="28"/>
+          <w:szCs w:val="28"/>
+        </w:rPr>
+        <w:t>(</w:t>
+      </w:r>
+      <w:r>
+        <w:rPr>
+          <w:rFonts w:ascii="Calibri"/>
+          <w:color w:val="006CC0"/>
+          <w:spacing w:val="1"/>
+          <w:sz w:val="28"/>
+          <w:szCs w:val="28"/>
+        </w:rPr>
+        <w:t xml:space="preserve">1SP21AI001, </w:t>
+      </w:r>
+      <w:r>
+        <w:rPr>
+          <w:rFonts w:ascii="Calibri"/>
+          <w:color w:val="006CC0"/>
+          <w:spacing w:val="1"/>
+          <w:sz w:val="28"/>
+          <w:szCs w:val="28"/>
+        </w:rPr>
+        <w:t>1SP21AI056</w:t>
+      </w:r>
+      <w:r>
+        <w:rPr>
+          <w:rFonts w:ascii="Calibri"/>
+          <w:color w:val="006CC0"/>
+          <w:spacing w:val="1"/>
+          <w:sz w:val="28"/>
+          <w:szCs w:val="28"/>
+        </w:rPr>
+        <w:t>,</w:t>
+      </w:r>
+      <w:r>
+        <w:rPr>
+          <w:rFonts w:ascii="Calibri"/>
+          <w:color w:val="006CC0"/>
+          <w:spacing w:val="1"/>
+          <w:sz w:val="28"/>
+          <w:szCs w:val="28"/>
+        </w:rPr>
+        <w:t xml:space="preserve"> 1SP21AI061</w:t>
+      </w:r>
+      <w:r>
+        <w:rPr>
+          <w:rFonts w:ascii="Calibri"/>
+          <w:color w:val="006CC0"/>
+          <w:spacing w:val="1"/>
+          <w:sz w:val="28"/>
+          <w:szCs w:val="28"/>
+        </w:rPr>
+        <w:t xml:space="preserve"> &amp; 1SP22AI400</w:t>
+      </w:r>
+      <w:r>
+        <w:rPr>
+          <w:rFonts w:ascii="Calibri"/>
+          <w:color w:val="006CC0"/>
+          <w:spacing w:val="1"/>
+          <w:sz w:val="28"/>
+          <w:szCs w:val="28"/>
+        </w:rPr>
+        <w:t>)</w:t>
       </w:r>
     </w:p>
     <w:p>
@@ -1852,17 +1922,75 @@
           <w:sz w:val="24"/>
           <w:szCs w:val="24"/>
         </w:rPr>
-        <w:t xml:space="preserve">This is to Certify that </w:t>
+        <w:t>This is to Certify that</w:t>
       </w:r>
       <w:r>
         <w:rPr>
           <w:rFonts w:eastAsia="Open Sans Medium"/>
+          <w:sz w:val="24"/>
+          <w:szCs w:val="24"/>
+        </w:rPr>
+        <w:t xml:space="preserve"> </w:t>
+      </w:r>
+      <w:r>
+        <w:rPr>
+          <w:rFonts w:eastAsia="Open Sans Medium"/>
           <w:b/>
           <w:bCs/>
           <w:sz w:val="24"/>
           <w:szCs w:val="24"/>
         </w:rPr>
-        <w:t xml:space="preserve">SHRAVAN S &amp; VARUN KUMAR H C </w:t>
+        <w:t>ABHIJEET LASUNE, S</w:t>
+      </w:r>
+      <w:r>
+        <w:rPr>
+          <w:rFonts w:eastAsia="Open Sans Medium"/>
+          <w:b/>
+          <w:bCs/>
+          <w:sz w:val="24"/>
+          <w:szCs w:val="24"/>
+        </w:rPr>
+        <w:t>HRAVAN S</w:t>
+      </w:r>
+      <w:r>
+        <w:rPr>
+          <w:rFonts w:eastAsia="Open Sans Medium"/>
+          <w:b/>
+          <w:bCs/>
+          <w:sz w:val="24"/>
+          <w:szCs w:val="24"/>
+        </w:rPr>
+        <w:t xml:space="preserve">, </w:t>
+      </w:r>
+      <w:r>
+        <w:rPr>
+          <w:rFonts w:eastAsia="Open Sans Medium"/>
+          <w:b/>
+          <w:bCs/>
+          <w:sz w:val="24"/>
+          <w:szCs w:val="24"/>
+        </w:rPr>
+        <w:t>VARUN KUMAR HC</w:t>
+      </w:r>
+      <w:r>
+        <w:rPr>
+          <w:rFonts w:eastAsia="Open Sans Medium"/>
+          <w:b/>
+          <w:bCs/>
+          <w:sz w:val="24"/>
+          <w:szCs w:val="24"/>
+        </w:rPr>
+        <w:t>, RAHUL RAMESH</w:t>
+      </w:r>
+      <w:r>
+        <w:rPr>
+          <w:rFonts w:eastAsia="Open Sans Medium"/>
+          <w:b/>
+          <w:bCs/>
+          <w:sz w:val="24"/>
+          <w:szCs w:val="24"/>
+        </w:rPr>
+        <w:t xml:space="preserve"> </w:t>
       </w:r>
       <w:r>
         <w:rPr>
@@ -1871,7 +1999,7 @@
           <w:sz w:val="24"/>
           <w:szCs w:val="24"/>
         </w:rPr>
-        <w:t>(1SP21AI056 &amp; 1SP21AI0</w:t>
+        <w:t>(</w:t>
       </w:r>
       <w:r>
         <w:rPr>
@@ -1880,7 +2008,52 @@
           <w:sz w:val="24"/>
           <w:szCs w:val="24"/>
         </w:rPr>
+        <w:t>1SP21AI001,</w:t>
+      </w:r>
+      <w:r>
+        <w:rPr>
+          <w:rFonts w:eastAsia="Open Sans"/>
+          <w:b/>
+          <w:sz w:val="24"/>
+          <w:szCs w:val="24"/>
+        </w:rPr>
+        <w:t>1SP21AI056</w:t>
+      </w:r>
+      <w:r>
+        <w:rPr>
+          <w:rFonts w:eastAsia="Open Sans"/>
+          <w:b/>
+          <w:sz w:val="24"/>
+          <w:szCs w:val="24"/>
+        </w:rPr>
+        <w:t>,</w:t>
+      </w:r>
+      <w:r>
+        <w:rPr>
+          <w:rFonts w:eastAsia="Open Sans"/>
+          <w:b/>
+          <w:sz w:val="24"/>
+          <w:szCs w:val="24"/>
+        </w:rPr>
+        <w:t>1SP21AI0</w:t>
+      </w:r>
+      <w:r>
+        <w:rPr>
+          <w:rFonts w:eastAsia="Open Sans"/>
+          <w:b/>
+          <w:sz w:val="24"/>
+          <w:szCs w:val="24"/>
+        </w:rPr>
         <w:t>61</w:t>
+      </w:r>
+      <w:r>
+        <w:rPr>
+          <w:rFonts w:eastAsia="Open Sans"/>
+          <w:b/>
+          <w:sz w:val="24"/>
+          <w:szCs w:val="24"/>
+        </w:rPr>
+        <w:t>&amp;1SP22AI400</w:t>
       </w:r>
       <w:r>
         <w:rPr>
@@ -2138,8 +2311,6 @@
     </w:p>
     <w:p/>
     <w:p/>
-    <w:p/>
-    <w:p/>
     <w:p>
       <w:pPr>
         <w:pStyle w:val="Heading3"/>
@@ -2149,7 +2320,6 @@
         <w:rPr>
           <w:color w:val="2E5395"/>
         </w:rPr>
-        <w:lastRenderedPageBreak/>
         <w:t>ACKNOWLEDGEMENT</w:t>
       </w:r>
     </w:p>
@@ -4770,19 +4940,6 @@
     </w:p>
     <w:p>
       <w:pPr>
-        <w:jc w:val="center"/>
-        <w:rPr>
-          <w:b/>
-          <w:bCs/>
-          <w:sz w:val="24"/>
-          <w:szCs w:val="24"/>
-          <w:u w:val="single"/>
-        </w:rPr>
-      </w:pPr>
-    </w:p>
-    <w:p>
-      <w:pPr>
-        <w:jc w:val="center"/>
         <w:rPr>
           <w:b/>
           <w:bCs/>

</xml_diff>

<commit_message>
Redefined Synopsis of Sign Langauge Translator
</commit_message>
<xml_diff>
--- a/Sign language translator  (Mini Project).docx
+++ b/Sign language translator  (Mini Project).docx
@@ -2277,11 +2277,21 @@
       <w:pPr>
         <w:pStyle w:val="Heading3"/>
         <w:spacing w:before="47"/>
-      </w:pPr>
-      <w:r>
         <w:rPr>
           <w:color w:val="2E5395"/>
         </w:rPr>
+      </w:pPr>
+    </w:p>
+    <w:p>
+      <w:pPr>
+        <w:pStyle w:val="Heading3"/>
+        <w:spacing w:before="47"/>
+      </w:pPr>
+      <w:r>
+        <w:rPr>
+          <w:color w:val="2E5395"/>
+        </w:rPr>
+        <w:lastRenderedPageBreak/>
         <w:t>ACKNOWLEDGEMENT</w:t>
       </w:r>
     </w:p>
@@ -4954,7 +4964,6 @@
           <w:szCs w:val="36"/>
           <w:u w:val="single"/>
         </w:rPr>
-        <w:lastRenderedPageBreak/>
         <w:t xml:space="preserve">Title: Sign Language Translator using AI </w:t>
       </w:r>
     </w:p>

</xml_diff>